<commit_message>
Added screenshots and updated doxygen
</commit_message>
<xml_diff>
--- a/Deliverable 2/Presentation Talking Points.docx
+++ b/Deliverable 2/Presentation Talking Points.docx
@@ -1,10 +1,98 @@
 
 <file path=word/document.xml><?xml version="1.0" encoding="utf-8"?>
-<w:document xmlns:wpc="http://schemas.microsoft.com/office/word/2010/wordprocessingCanvas" xmlns:cx="http://schemas.microsoft.com/office/drawing/2014/chartex" xmlns:cx1="http://schemas.microsoft.com/office/drawing/2015/9/8/chartex" xmlns:cx2="http://schemas.microsoft.com/office/drawing/2015/10/21/chartex" xmlns:cx3="http://schemas.microsoft.com/office/drawing/2016/5/9/chartex" xmlns:cx4="http://schemas.microsoft.com/office/drawing/2016/5/10/chartex" xmlns:cx5="http://schemas.microsoft.com/office/drawing/2016/5/11/chartex" xmlns:cx6="http://schemas.microsoft.com/office/drawing/2016/5/12/chartex" xmlns:cx7="http://schemas.microsoft.com/office/drawing/2016/5/13/chartex" xmlns:cx8="http://schemas.microsoft.com/office/drawing/2016/5/14/chartex" xmlns:mc="http://schemas.openxmlformats.org/markup-compatibility/2006" xmlns:aink="http://schemas.microsoft.com/office/drawing/2016/ink" xmlns:am3d="http://schemas.microsoft.com/office/drawing/2017/model3d" xmlns:o="urn:schemas-microsoft-com:office:office" xmlns:r="http://schemas.openxmlformats.org/officeDocument/2006/relationships" xmlns:m="http://schemas.openxmlformats.org/officeDocument/2006/math" xmlns:v="urn:schemas-microsoft-com:vml" xmlns:wp14="http://schemas.microsoft.com/office/word/2010/wordprocessingDrawing" xmlns:wp="http://schemas.openxmlformats.org/drawingml/2006/wordprocessingDrawing" xmlns:w10="urn:schemas-microsoft-com:office:word" xmlns:w="http://schemas.openxmlformats.org/wordprocessingml/2006/main" xmlns:w14="http://schemas.microsoft.com/office/word/2010/wordml" xmlns:w15="http://schemas.microsoft.com/office/word/2012/wordml" xmlns:w16cex="http://schemas.microsoft.com/office/word/2018/wordml/cex" xmlns:w16cid="http://schemas.microsoft.com/office/word/2016/wordml/cid" xmlns:w16="http://schemas.microsoft.com/office/word/2018/wordml" xmlns:w16sdtdh="http://schemas.microsoft.com/office/word/2020/wordml/sdtdatahash" xmlns:w16se="http://schemas.microsoft.com/office/word/2015/wordml/symex" xmlns:wpg="http://schemas.microsoft.com/office/word/2010/wordprocessingGroup" xmlns:wpi="http://schemas.microsoft.com/office/word/2010/wordprocessingInk" xmlns:wne="http://schemas.microsoft.com/office/word/2006/wordml" xmlns:wps="http://schemas.microsoft.com/office/word/2010/wordprocessingShape" mc:Ignorable="w14 w15 w16se w16cid w16 w16cex w16sdtdh wp14">
+<w:document xmlns:wpc="http://schemas.microsoft.com/office/word/2010/wordprocessingCanvas" xmlns:cx="http://schemas.microsoft.com/office/drawing/2014/chartex" xmlns:cx1="http://schemas.microsoft.com/office/drawing/2015/9/8/chartex" xmlns:cx2="http://schemas.microsoft.com/office/drawing/2015/10/21/chartex" xmlns:cx3="http://schemas.microsoft.com/office/drawing/2016/5/9/chartex" xmlns:cx4="http://schemas.microsoft.com/office/drawing/2016/5/10/chartex" xmlns:cx5="http://schemas.microsoft.com/office/drawing/2016/5/11/chartex" xmlns:cx6="http://schemas.microsoft.com/office/drawing/2016/5/12/chartex" xmlns:cx7="http://schemas.microsoft.com/office/drawing/2016/5/13/chartex" xmlns:cx8="http://schemas.microsoft.com/office/drawing/2016/5/14/chartex" xmlns:mc="http://schemas.openxmlformats.org/markup-compatibility/2006" xmlns:aink="http://schemas.microsoft.com/office/drawing/2016/ink" xmlns:am3d="http://schemas.microsoft.com/office/drawing/2017/model3d" xmlns:o="urn:schemas-microsoft-com:office:office" xmlns:oel="http://schemas.microsoft.com/office/2019/extlst" xmlns:r="http://schemas.openxmlformats.org/officeDocument/2006/relationships" xmlns:m="http://schemas.openxmlformats.org/officeDocument/2006/math" xmlns:v="urn:schemas-microsoft-com:vml" xmlns:wp14="http://schemas.microsoft.com/office/word/2010/wordprocessingDrawing" xmlns:wp="http://schemas.openxmlformats.org/drawingml/2006/wordprocessingDrawing" xmlns:w10="urn:schemas-microsoft-com:office:word" xmlns:w="http://schemas.openxmlformats.org/wordprocessingml/2006/main" xmlns:w14="http://schemas.microsoft.com/office/word/2010/wordml" xmlns:w15="http://schemas.microsoft.com/office/word/2012/wordml" xmlns:w16cex="http://schemas.microsoft.com/office/word/2018/wordml/cex" xmlns:w16cid="http://schemas.microsoft.com/office/word/2016/wordml/cid" xmlns:w16="http://schemas.microsoft.com/office/word/2018/wordml" xmlns:w16sdtdh="http://schemas.microsoft.com/office/word/2020/wordml/sdtdatahash" xmlns:w16se="http://schemas.microsoft.com/office/word/2015/wordml/symex" xmlns:wpg="http://schemas.microsoft.com/office/word/2010/wordprocessingGroup" xmlns:wpi="http://schemas.microsoft.com/office/word/2010/wordprocessingInk" xmlns:wne="http://schemas.microsoft.com/office/word/2006/wordml" xmlns:wps="http://schemas.microsoft.com/office/word/2010/wordprocessingShape" mc:Ignorable="w14 w15 w16se w16cid w16 w16cex w16sdtdh wp14">
   <w:body>
     <w:p>
-      <w:r>
-        <w:t>Focus of the project</w:t>
+      <w:pPr>
+        <w:rPr>
+          <w:b/>
+          <w:bCs/>
+        </w:rPr>
+      </w:pPr>
+      <w:r>
+        <w:rPr>
+          <w:b/>
+          <w:bCs/>
+        </w:rPr>
+        <w:t>Project Recap</w:t>
+      </w:r>
+    </w:p>
+    <w:p>
+      <w:r>
+        <w:t>Technically challenging and interesting topic which draws from many disciplines – mathematics, parallel computing, graphical rendering</w:t>
+      </w:r>
+    </w:p>
+    <w:p>
+      <w:r>
+        <w:t xml:space="preserve">Real world value and application </w:t>
+      </w:r>
+      <w:r>
+        <w:t xml:space="preserve">– fractal rendering software is used in </w:t>
+      </w:r>
+      <w:r>
+        <w:t xml:space="preserve">the discipline of </w:t>
+      </w:r>
+      <w:r>
+        <w:t xml:space="preserve">fluid mechanics, data visualisation </w:t>
+      </w:r>
+    </w:p>
+    <w:p>
+      <w:r>
+        <w:t>Project was well defined</w:t>
+      </w:r>
+      <w:r>
+        <w:t xml:space="preserve">, it had </w:t>
+      </w:r>
+      <w:r>
+        <w:t>a</w:t>
+      </w:r>
+      <w:r>
+        <w:t>ims and objectives</w:t>
+      </w:r>
+      <w:r>
+        <w:t xml:space="preserve">, </w:t>
+      </w:r>
+      <w:r>
+        <w:t xml:space="preserve">a </w:t>
+      </w:r>
+      <w:r>
+        <w:t>f</w:t>
+      </w:r>
+      <w:r>
+        <w:t>lexible scope with stretch goals</w:t>
+      </w:r>
+      <w:r>
+        <w:t xml:space="preserve">, through requirements specification where requirements were linked to specific objectives, risk analysis </w:t>
+      </w:r>
+      <w:r>
+        <w:t xml:space="preserve">with </w:t>
+      </w:r>
+      <w:r>
+        <w:t>mitigation plans</w:t>
+      </w:r>
+      <w:r>
+        <w:t xml:space="preserve">, and project plan with project timeline </w:t>
+      </w:r>
+    </w:p>
+    <w:p/>
+    <w:p>
+      <w:pPr>
+        <w:rPr>
+          <w:b/>
+          <w:bCs/>
+        </w:rPr>
+      </w:pPr>
+      <w:r>
+        <w:rPr>
+          <w:b/>
+          <w:bCs/>
+        </w:rPr>
+        <w:t xml:space="preserve">Work Completed </w:t>
+      </w:r>
+    </w:p>
+    <w:p>
+      <w:r>
+        <w:t>Created a real-time rendering engine for signed distance functions (SDFs)</w:t>
       </w:r>
       <w:r>
         <w:t xml:space="preserve"> </w:t>
@@ -12,130 +100,84 @@
     </w:p>
     <w:p>
       <w:r>
-        <w:tab/>
-        <w:t xml:space="preserve">Technically challenging and interesting </w:t>
-      </w:r>
-      <w:r>
-        <w:t xml:space="preserve">project </w:t>
-      </w:r>
-    </w:p>
-    <w:p>
-      <w:r>
-        <w:tab/>
-        <w:t xml:space="preserve">Draws from many disciplines – mathematics, </w:t>
-      </w:r>
-      <w:r>
-        <w:t>parallel</w:t>
-      </w:r>
-      <w:r>
-        <w:t xml:space="preserve"> computing</w:t>
-      </w:r>
-      <w:r>
-        <w:t>, g</w:t>
-      </w:r>
-      <w:r>
-        <w:t xml:space="preserve">raphical rendering </w:t>
-      </w:r>
-    </w:p>
-    <w:p>
-      <w:r>
-        <w:tab/>
-      </w:r>
-    </w:p>
-    <w:p>
-      <w:r>
-        <w:t xml:space="preserve">Outcomes of the project </w:t>
-      </w:r>
-    </w:p>
-    <w:p>
-      <w:pPr>
-        <w:ind w:left="720"/>
-      </w:pPr>
-      <w:r>
-        <w:t>Created a real-time rendering engine for signed distance functions</w:t>
-      </w:r>
-      <w:r>
-        <w:t xml:space="preserve">, which is capable of rendering 3d fractals, </w:t>
-      </w:r>
-      <w:r>
-        <w:t>CSG-model</w:t>
-      </w:r>
-      <w:r>
-        <w:t>s</w:t>
-      </w:r>
-      <w:r>
-        <w:t>, or algebraic or meta-surface</w:t>
-      </w:r>
-      <w:r>
-        <w:t>s</w:t>
-      </w:r>
-    </w:p>
-    <w:p>
-      <w:pPr>
-        <w:ind w:left="720"/>
-      </w:pPr>
-      <w:r>
-        <w:t>This was tested on several key scenes:</w:t>
-      </w:r>
-    </w:p>
-    <w:p>
-      <w:pPr>
-        <w:ind w:left="720"/>
-      </w:pPr>
-      <w:r>
-        <w:tab/>
+        <w:t>The use of signed distance functions makes the</w:t>
+      </w:r>
+      <w:r>
+        <w:t xml:space="preserve"> renderer capable of rendering 3D fractals, Constructive Solid Geometry</w:t>
+      </w:r>
+      <w:r>
+        <w:t xml:space="preserve"> </w:t>
+      </w:r>
+      <w:r>
+        <w:t>(</w:t>
+      </w:r>
+      <w:r>
+        <w:t xml:space="preserve">which is primitive </w:t>
+      </w:r>
+      <w:r>
+        <w:t xml:space="preserve">or simple </w:t>
+      </w:r>
+      <w:r>
+        <w:t xml:space="preserve">shapes </w:t>
+      </w:r>
+      <w:r>
+        <w:t xml:space="preserve">being </w:t>
+      </w:r>
+      <w:r>
+        <w:t xml:space="preserve">combined using </w:t>
       </w:r>
       <w:proofErr w:type="spellStart"/>
       <w:r>
-        <w:t>Mandelbulb</w:t>
+        <w:t>boolean</w:t>
       </w:r>
       <w:proofErr w:type="spellEnd"/>
       <w:r>
-        <w:t xml:space="preserve"> and </w:t>
-      </w:r>
-      <w:proofErr w:type="spellStart"/>
-      <w:r>
-        <w:t>Sierpiński</w:t>
-      </w:r>
-      <w:proofErr w:type="spellEnd"/>
-      <w:r>
-        <w:t xml:space="preserve"> cube and tetrahedron fractals</w:t>
+        <w:t xml:space="preserve"> operations</w:t>
+      </w:r>
+      <w:r>
+        <w:t>)</w:t>
+      </w:r>
+      <w:r>
+        <w:t xml:space="preserve"> (CAD software)</w:t>
+      </w:r>
+      <w:r>
+        <w:t>,</w:t>
+      </w:r>
+      <w:r>
+        <w:t xml:space="preserve"> and algebraic</w:t>
       </w:r>
       <w:r>
         <w:t xml:space="preserve"> </w:t>
       </w:r>
-    </w:p>
-    <w:p>
-      <w:pPr>
-        <w:ind w:left="720"/>
-      </w:pPr>
-      <w:r>
-        <w:tab/>
-        <w:t xml:space="preserve">Various CSGs including sphere box and trivial scenes </w:t>
-      </w:r>
-    </w:p>
-    <w:p>
-      <w:pPr>
-        <w:ind w:left="720"/>
-      </w:pPr>
-      <w:r>
-        <w:tab/>
-        <w:t xml:space="preserve">Algebraic surfaces and meta-surfaces </w:t>
-      </w:r>
-      <w:r>
-        <w:t xml:space="preserve">– </w:t>
-      </w:r>
-      <w:r>
-        <w:t>Klein</w:t>
-      </w:r>
-      <w:r>
-        <w:t xml:space="preserve"> bottle </w:t>
-      </w:r>
-    </w:p>
-    <w:p>
-      <w:pPr>
-        <w:ind w:left="720" w:firstLine="720"/>
-      </w:pPr>
+      <w:r>
+        <w:t>surfaces</w:t>
+      </w:r>
+      <w:r>
+        <w:t xml:space="preserve"> </w:t>
+      </w:r>
+      <w:r>
+        <w:t>(</w:t>
+      </w:r>
+      <w:r>
+        <w:t xml:space="preserve">which is a </w:t>
+      </w:r>
+      <w:r>
+        <w:t>branch</w:t>
+      </w:r>
+      <w:r>
+        <w:t xml:space="preserve"> of mathematics </w:t>
+      </w:r>
+      <w:r>
+        <w:t xml:space="preserve">which focuses shapes created by the roots of polynomial expressions, an example of which is the Klein Bottle </w:t>
+      </w:r>
+      <w:r>
+        <w:t>though there are many more</w:t>
+      </w:r>
+      <w:r>
+        <w:t>)</w:t>
+      </w:r>
+    </w:p>
+    <w:p>
       <w:hyperlink r:id="rId4" w:history="1">
         <w:r>
           <w:rPr>
@@ -144,64 +186,411 @@
           <w:t>https://mathworld.wolfram.com/AlgebraicSurface.html</w:t>
         </w:r>
       </w:hyperlink>
+    </w:p>
+    <w:p>
+      <w:r>
+        <w:tab/>
+      </w:r>
+    </w:p>
+    <w:p>
+      <w:pPr>
+        <w:rPr>
+          <w:b/>
+          <w:bCs/>
+        </w:rPr>
+      </w:pPr>
+      <w:r>
+        <w:rPr>
+          <w:b/>
+          <w:bCs/>
+        </w:rPr>
+        <w:t xml:space="preserve">Evaluation </w:t>
+      </w:r>
+    </w:p>
+    <w:p>
+      <w:r>
+        <w:t>Application</w:t>
+      </w:r>
+    </w:p>
+    <w:p>
+      <w:pPr>
+        <w:ind w:firstLine="720"/>
+      </w:pPr>
+      <w:r>
+        <w:t xml:space="preserve">Unit tests for code correctness </w:t>
+      </w:r>
+    </w:p>
+    <w:p>
+      <w:pPr>
+        <w:ind w:left="720"/>
+      </w:pPr>
+      <w:r>
+        <w:t>Performance of the application was benchmarked to</w:t>
+      </w:r>
+      <w:r>
+        <w:t xml:space="preserve"> analyse the value of optimisations and visual features</w:t>
+      </w:r>
+      <w:r>
+        <w:t xml:space="preserve"> in respect to the performance cost</w:t>
+      </w:r>
       <w:r>
         <w:t xml:space="preserve"> </w:t>
       </w:r>
     </w:p>
     <w:p>
       <w:pPr>
-        <w:ind w:left="720" w:firstLine="720"/>
-      </w:pPr>
-      <w:r>
+        <w:ind w:left="720"/>
+      </w:pPr>
+      <w:r>
+        <w:t xml:space="preserve">The </w:t>
+      </w:r>
+      <w:r>
+        <w:t xml:space="preserve">scalability over different systems </w:t>
+      </w:r>
+      <w:r>
+        <w:t xml:space="preserve">was also analysed </w:t>
+      </w:r>
+      <w:r>
+        <w:t xml:space="preserve">which determined that the application </w:t>
+      </w:r>
+      <w:r>
+        <w:t xml:space="preserve">performance </w:t>
+      </w:r>
+      <w:r>
+        <w:t xml:space="preserve">scaled </w:t>
+      </w:r>
+      <w:r>
+        <w:t xml:space="preserve">logarithmically as expected </w:t>
+      </w:r>
+      <w:r>
+        <w:t xml:space="preserve">because the performance is limited by the amount of sequential code it contains </w:t>
+      </w:r>
+      <w:r>
+        <w:t xml:space="preserve"> </w:t>
+      </w:r>
+    </w:p>
+    <w:p>
+      <w:pPr>
+        <w:ind w:left="720"/>
+      </w:pPr>
+      <w:r>
+        <w:t xml:space="preserve">Brief discussion </w:t>
+      </w:r>
+      <w:r>
+        <w:t xml:space="preserve">here and there </w:t>
+      </w:r>
+      <w:r>
+        <w:t>about</w:t>
+      </w:r>
+      <w:r>
+        <w:t xml:space="preserve"> the</w:t>
+      </w:r>
+      <w:r>
+        <w:t xml:space="preserve"> visual artifacts</w:t>
+      </w:r>
+      <w:r>
+        <w:t xml:space="preserve"> that were</w:t>
+      </w:r>
+      <w:r>
+        <w:t xml:space="preserve"> created for certain features</w:t>
+      </w:r>
+      <w:r>
+        <w:t xml:space="preserve">, </w:t>
+      </w:r>
+      <w:r>
+        <w:t>I would have</w:t>
+      </w:r>
+      <w:r>
+        <w:t xml:space="preserve"> liked to go into more depth about this but didn’t have enough </w:t>
+      </w:r>
+      <w:r>
+        <w:t>space</w:t>
+      </w:r>
+      <w:r>
+        <w:t xml:space="preserve"> in the report </w:t>
+      </w:r>
+    </w:p>
+    <w:p>
+      <w:r>
+        <w:t>Project</w:t>
+      </w:r>
+    </w:p>
+    <w:p>
+      <w:pPr>
+        <w:ind w:left="720"/>
+      </w:pPr>
+      <w:r>
+        <w:t xml:space="preserve">Requirements were </w:t>
+      </w:r>
+      <w:r>
+        <w:t>marked using a status of a</w:t>
+      </w:r>
+      <w:r>
+        <w:t>chieved</w:t>
+      </w:r>
+      <w:r>
+        <w:t xml:space="preserve"> or </w:t>
+      </w:r>
+      <w:r>
+        <w:t>not achieved</w:t>
+      </w:r>
+      <w:r>
+        <w:t xml:space="preserve"> which made sense </w:t>
+      </w:r>
+      <w:r>
+        <w:t xml:space="preserve">in this case </w:t>
+      </w:r>
+      <w:r>
+        <w:t>as many requirements</w:t>
+      </w:r>
+      <w:r>
+        <w:t xml:space="preserve"> defined</w:t>
+      </w:r>
+      <w:r>
+        <w:t xml:space="preserve"> </w:t>
+      </w:r>
+      <w:r>
+        <w:t xml:space="preserve">visual features </w:t>
+      </w:r>
+      <w:r>
+        <w:t>of the application, so it was enough to view output from the application</w:t>
+      </w:r>
+      <w:r>
+        <w:t xml:space="preserve"> and say</w:t>
+      </w:r>
+      <w:r>
+        <w:t>:</w:t>
+      </w:r>
+      <w:r>
+        <w:t xml:space="preserve"> </w:t>
+      </w:r>
+      <w:proofErr w:type="gramStart"/>
+      <w:r>
+        <w:t>yes it is</w:t>
+      </w:r>
+      <w:proofErr w:type="gramEnd"/>
+      <w:r>
+        <w:t xml:space="preserve"> there, or no it isn’t there </w:t>
+      </w:r>
+    </w:p>
+    <w:p>
+      <w:pPr>
+        <w:ind w:left="720"/>
+      </w:pPr>
+      <w:r>
+        <w:t xml:space="preserve">Goal based evaluation strategy </w:t>
+      </w:r>
+      <w:r>
+        <w:t xml:space="preserve">was used </w:t>
+      </w:r>
+      <w:r>
+        <w:t xml:space="preserve">for </w:t>
+      </w:r>
+      <w:r>
+        <w:t xml:space="preserve">evaluating </w:t>
+      </w:r>
+      <w:r>
+        <w:t>aims and objectives</w:t>
+      </w:r>
+      <w:r>
+        <w:t>, as requirements were grouped by the objective that they worked towards</w:t>
+      </w:r>
+      <w:r>
+        <w:t xml:space="preserve">, and so once all MUST and SHOULD priority requirements </w:t>
+      </w:r>
+      <w:proofErr w:type="gramStart"/>
+      <w:r>
+        <w:t>were</w:t>
+      </w:r>
+      <w:proofErr w:type="gramEnd"/>
+      <w:r>
+        <w:t xml:space="preserve"> </w:t>
+      </w:r>
+      <w:r>
+        <w:t xml:space="preserve">implemented the objective was also completed </w:t>
+      </w:r>
+    </w:p>
+    <w:p>
+      <w:pPr>
+        <w:ind w:left="720"/>
+      </w:pPr>
+      <w:proofErr w:type="gramStart"/>
+      <w:r>
+        <w:t>Finally</w:t>
+      </w:r>
+      <w:proofErr w:type="gramEnd"/>
+      <w:r>
+        <w:t xml:space="preserve"> a c</w:t>
+      </w:r>
+      <w:r>
+        <w:t xml:space="preserve">omparison with existing </w:t>
+      </w:r>
+      <w:r>
+        <w:t xml:space="preserve">pieces of </w:t>
+      </w:r>
+      <w:r>
+        <w:t>literature</w:t>
+      </w:r>
+      <w:r>
+        <w:t xml:space="preserve"> </w:t>
+      </w:r>
+      <w:r>
+        <w:t>was completed which put into perspective how this piece of work builds upon existing work</w:t>
+      </w:r>
+      <w:r>
+        <w:t xml:space="preserve">, though unfortunately </w:t>
+      </w:r>
+      <w:r>
+        <w:t xml:space="preserve">there are few real-time renderers and those that do exist weren’t too good at reporting runtime results </w:t>
+      </w:r>
+    </w:p>
+    <w:p/>
+    <w:p>
+      <w:pPr>
         <w:rPr>
-          <w:noProof/>
+          <w:b/>
+          <w:bCs/>
         </w:rPr>
-        <w:drawing>
-          <wp:inline distT="0" distB="0" distL="0" distR="0" wp14:anchorId="0B04C7C2" wp14:editId="0B772B77">
-            <wp:extent cx="5731510" cy="5180965"/>
-            <wp:effectExtent l="0" t="0" r="2540" b="635"/>
-            <wp:docPr id="1" name="Picture 1" descr="Graphical user interface, text, application, email&#10;&#10;Description automatically generated"/>
-            <wp:cNvGraphicFramePr>
-              <a:graphicFrameLocks xmlns:a="http://schemas.openxmlformats.org/drawingml/2006/main" noChangeAspect="1"/>
-            </wp:cNvGraphicFramePr>
-            <a:graphic xmlns:a="http://schemas.openxmlformats.org/drawingml/2006/main">
-              <a:graphicData uri="http://schemas.openxmlformats.org/drawingml/2006/picture">
-                <pic:pic xmlns:pic="http://schemas.openxmlformats.org/drawingml/2006/picture">
-                  <pic:nvPicPr>
-                    <pic:cNvPr id="1" name="Picture 1" descr="Graphical user interface, text, application, email&#10;&#10;Description automatically generated"/>
-                    <pic:cNvPicPr/>
-                  </pic:nvPicPr>
-                  <pic:blipFill>
-                    <a:blip r:embed="rId5"/>
-                    <a:stretch>
-                      <a:fillRect/>
-                    </a:stretch>
-                  </pic:blipFill>
-                  <pic:spPr>
-                    <a:xfrm>
-                      <a:off x="0" y="0"/>
-                      <a:ext cx="5731510" cy="5180965"/>
-                    </a:xfrm>
-                    <a:prstGeom prst="rect">
-                      <a:avLst/>
-                    </a:prstGeom>
-                  </pic:spPr>
-                </pic:pic>
-              </a:graphicData>
-            </a:graphic>
-          </wp:inline>
-        </w:drawing>
-      </w:r>
-    </w:p>
-    <w:p/>
-    <w:p/>
-    <w:p/>
-    <w:p/>
-    <w:p/>
-    <w:p/>
+      </w:pPr>
+      <w:r>
+        <w:rPr>
+          <w:b/>
+          <w:bCs/>
+        </w:rPr>
+        <w:br w:type="page"/>
+      </w:r>
+    </w:p>
+    <w:p>
+      <w:pPr>
+        <w:rPr>
+          <w:b/>
+          <w:bCs/>
+        </w:rPr>
+      </w:pPr>
+      <w:r>
+        <w:rPr>
+          <w:b/>
+          <w:bCs/>
+        </w:rPr>
+        <w:lastRenderedPageBreak/>
+        <w:t>Future Work</w:t>
+      </w:r>
+    </w:p>
+    <w:p>
+      <w:r>
+        <w:t>As discussed in the report</w:t>
+      </w:r>
+      <w:r>
+        <w:t xml:space="preserve">, this project is a valuable foundation for future work </w:t>
+      </w:r>
+      <w:r>
+        <w:t>and there are lots of improvements that could be made</w:t>
+      </w:r>
+    </w:p>
+    <w:p>
+      <w:r>
+        <w:t>Several steps have been taken to make it easier to complete future work, such as</w:t>
+      </w:r>
+    </w:p>
+    <w:p>
+      <w:pPr>
+        <w:ind w:left="720"/>
+      </w:pPr>
+      <w:r>
+        <w:t xml:space="preserve">Using the </w:t>
+      </w:r>
+      <w:r>
+        <w:t>GPL</w:t>
+      </w:r>
+      <w:r>
+        <w:t xml:space="preserve"> license</w:t>
+      </w:r>
+      <w:r>
+        <w:t xml:space="preserve"> </w:t>
+      </w:r>
+      <w:r>
+        <w:t xml:space="preserve">which </w:t>
+      </w:r>
+      <w:r>
+        <w:t xml:space="preserve">is open source </w:t>
+      </w:r>
+      <w:r>
+        <w:t>compliant</w:t>
+      </w:r>
+      <w:r>
+        <w:t xml:space="preserve"> </w:t>
+      </w:r>
+      <w:r>
+        <w:t xml:space="preserve">and allows modification </w:t>
+      </w:r>
+      <w:proofErr w:type="gramStart"/>
+      <w:r>
+        <w:t>as long as</w:t>
+      </w:r>
+      <w:proofErr w:type="gramEnd"/>
+      <w:r>
+        <w:t xml:space="preserve"> the modified code is made available and documented fully, and released under the same license </w:t>
+      </w:r>
+    </w:p>
+    <w:p>
+      <w:pPr>
+        <w:ind w:firstLine="720"/>
+      </w:pPr>
+      <w:r>
+        <w:t xml:space="preserve">GitHub repository for version control </w:t>
+      </w:r>
+      <w:r>
+        <w:t>which makes it trivial for someone else to fork the project</w:t>
+      </w:r>
+      <w:r>
+        <w:t xml:space="preserve"> to work on</w:t>
+      </w:r>
+    </w:p>
+    <w:p>
+      <w:pPr>
+        <w:ind w:firstLine="720"/>
+      </w:pPr>
+      <w:r>
+        <w:t xml:space="preserve">Image gallery </w:t>
+      </w:r>
+      <w:r>
+        <w:t xml:space="preserve">was created which contains </w:t>
+      </w:r>
+      <w:r>
+        <w:t>screenshots and videos of the application</w:t>
+      </w:r>
+      <w:r>
+        <w:t xml:space="preserve"> </w:t>
+      </w:r>
+    </w:p>
+    <w:p>
+      <w:pPr>
+        <w:ind w:left="720"/>
+      </w:pPr>
+      <w:r>
+        <w:t>Thorough developer and user documentation created using</w:t>
+      </w:r>
+      <w:r>
+        <w:t xml:space="preserve"> which uses </w:t>
+      </w:r>
+      <w:proofErr w:type="spellStart"/>
+      <w:r>
+        <w:t>Doxygen</w:t>
+      </w:r>
+      <w:proofErr w:type="spellEnd"/>
+      <w:r>
+        <w:t xml:space="preserve"> </w:t>
+      </w:r>
+      <w:r>
+        <w:t xml:space="preserve">as an automated tool to generate an interactive web page, which is </w:t>
+      </w:r>
+      <w:r>
+        <w:t xml:space="preserve">hosted using GitHub pages </w:t>
+      </w:r>
+    </w:p>
     <w:sectPr>
       <w:pgSz w:w="11906" w:h="16838"/>
-      <w:pgMar w:top="1440" w:right="1440" w:bottom="1440" w:left="1440" w:header="708" w:footer="708" w:gutter="0"/>
+      <w:pgMar w:top="720" w:right="720" w:bottom="720" w:left="720" w:header="708" w:footer="708" w:gutter="0"/>
       <w:cols w:space="708"/>
       <w:docGrid w:linePitch="360"/>
     </w:sectPr>
@@ -658,6 +1047,18 @@
       <w:shd w:val="clear" w:color="auto" w:fill="E1DFDD"/>
     </w:rPr>
   </w:style>
+  <w:style w:type="character" w:styleId="FollowedHyperlink">
+    <w:name w:val="FollowedHyperlink"/>
+    <w:basedOn w:val="DefaultParagraphFont"/>
+    <w:uiPriority w:val="99"/>
+    <w:semiHidden/>
+    <w:unhideWhenUsed/>
+    <w:rsid w:val="002D5459"/>
+    <w:rPr>
+      <w:color w:val="954F72" w:themeColor="followedHyperlink"/>
+      <w:u w:val="single"/>
+    </w:rPr>
+  </w:style>
 </w:styles>
 </file>
 

</xml_diff>

<commit_message>
Update Presentation Talking Points.docx
</commit_message>
<xml_diff>
--- a/Deliverable 2/Presentation Talking Points.docx
+++ b/Deliverable 2/Presentation Talking Points.docx
@@ -19,12 +19,13 @@
     </w:p>
     <w:p>
       <w:r>
-        <w:t>Technically challenging and interesting topic which draws from many disciplines – mathematics, parallel computing, graphical rendering</w:t>
-      </w:r>
-    </w:p>
-    <w:p>
-      <w:r>
-        <w:t xml:space="preserve">Real world value and application </w:t>
+        <w:t xml:space="preserve">Technically challenging and interesting topic </w:t>
+      </w:r>
+      <w:r>
+        <w:t>which has r</w:t>
+      </w:r>
+      <w:r>
+        <w:t xml:space="preserve">eal world value and application </w:t>
       </w:r>
       <w:r>
         <w:t xml:space="preserve">– fractal rendering software is used in </w:t>
@@ -65,13 +66,12 @@
         <w:t xml:space="preserve">, through requirements specification where requirements were linked to specific objectives, risk analysis </w:t>
       </w:r>
       <w:r>
-        <w:t xml:space="preserve">with </w:t>
-      </w:r>
-      <w:r>
-        <w:t>mitigation plans</w:t>
-      </w:r>
-      <w:r>
-        <w:t xml:space="preserve">, and project plan with project timeline </w:t>
+        <w:t xml:space="preserve">with mitigation plans, and project plan with project timeline </w:t>
+      </w:r>
+    </w:p>
+    <w:p>
+      <w:r>
+        <w:t xml:space="preserve">All in all the project was planned quite well </w:t>
       </w:r>
     </w:p>
     <w:p/>
@@ -103,7 +103,19 @@
         <w:t>The use of signed distance functions makes the</w:t>
       </w:r>
       <w:r>
-        <w:t xml:space="preserve"> renderer capable of rendering 3D fractals, Constructive Solid Geometry</w:t>
+        <w:t xml:space="preserve"> renderer</w:t>
+      </w:r>
+      <w:r>
+        <w:t xml:space="preserve"> very </w:t>
+      </w:r>
+      <w:r>
+        <w:t>versatile</w:t>
+      </w:r>
+      <w:r>
+        <w:t xml:space="preserve"> as it is </w:t>
+      </w:r>
+      <w:r>
+        <w:t>capable of rendering 3D fractals, Constructive Solid Geometry</w:t>
       </w:r>
       <w:r>
         <w:t xml:space="preserve"> </w:t>
@@ -177,416 +189,457 @@
         <w:t>)</w:t>
       </w:r>
     </w:p>
+    <w:p/>
+    <w:p>
+      <w:pPr>
+        <w:rPr>
+          <w:b/>
+          <w:bCs/>
+        </w:rPr>
+      </w:pPr>
+      <w:r>
+        <w:rPr>
+          <w:b/>
+          <w:bCs/>
+        </w:rPr>
+        <w:t>Additional</w:t>
+      </w:r>
+      <w:r>
+        <w:rPr>
+          <w:b/>
+          <w:bCs/>
+        </w:rPr>
+        <w:t xml:space="preserve"> Work</w:t>
+      </w:r>
+      <w:r>
+        <w:rPr>
+          <w:b/>
+          <w:bCs/>
+        </w:rPr>
+        <w:t xml:space="preserve"> Completed </w:t>
+      </w:r>
+    </w:p>
+    <w:p>
+      <w:r>
+        <w:t xml:space="preserve">Added a Klein bottle scene </w:t>
+      </w:r>
+    </w:p>
+    <w:p>
+      <w:r>
+        <w:t xml:space="preserve">Updated the image gallery with some more screenshots, and </w:t>
+      </w:r>
+      <w:r>
+        <w:t>added</w:t>
+      </w:r>
+      <w:r>
+        <w:t xml:space="preserve"> descriptions </w:t>
+      </w:r>
+      <w:r>
+        <w:t>for</w:t>
+      </w:r>
+      <w:r>
+        <w:t xml:space="preserve"> some videos that were missing</w:t>
+      </w:r>
+    </w:p>
+    <w:p>
+      <w:r>
+        <w:t xml:space="preserve">Neglected to mention this in the report, application has debugging tools for scenes. I </w:t>
+      </w:r>
+      <w:r>
+        <w:t xml:space="preserve">Added debugging tools section to documentation </w:t>
+      </w:r>
+    </w:p>
+    <w:p/>
+    <w:p>
+      <w:pPr>
+        <w:rPr>
+          <w:b/>
+          <w:bCs/>
+        </w:rPr>
+      </w:pPr>
+      <w:r>
+        <w:rPr>
+          <w:b/>
+          <w:bCs/>
+        </w:rPr>
+        <w:t xml:space="preserve">Evaluation </w:t>
+      </w:r>
+    </w:p>
+    <w:p>
+      <w:r>
+        <w:t>Application</w:t>
+      </w:r>
+    </w:p>
+    <w:p>
+      <w:pPr>
+        <w:ind w:firstLine="720"/>
+      </w:pPr>
+      <w:r>
+        <w:t xml:space="preserve">Unit tests for code correctness </w:t>
+      </w:r>
+    </w:p>
+    <w:p>
+      <w:pPr>
+        <w:ind w:left="720"/>
+      </w:pPr>
+      <w:r>
+        <w:t>Performance of the application was benchmarked to</w:t>
+      </w:r>
+      <w:r>
+        <w:t xml:space="preserve"> analyse the value of optimisations and visual features</w:t>
+      </w:r>
+      <w:r>
+        <w:t xml:space="preserve"> in respect to the performance cost</w:t>
+      </w:r>
+      <w:r>
+        <w:t xml:space="preserve"> </w:t>
+      </w:r>
+    </w:p>
+    <w:p>
+      <w:pPr>
+        <w:ind w:left="720"/>
+      </w:pPr>
+      <w:r>
+        <w:t xml:space="preserve">The </w:t>
+      </w:r>
+      <w:r>
+        <w:t xml:space="preserve">scalability over different systems </w:t>
+      </w:r>
+      <w:r>
+        <w:t xml:space="preserve">was also analysed </w:t>
+      </w:r>
+      <w:r>
+        <w:t xml:space="preserve">which determined that the application </w:t>
+      </w:r>
+      <w:r>
+        <w:t xml:space="preserve">performance </w:t>
+      </w:r>
+      <w:r>
+        <w:t xml:space="preserve">scaled </w:t>
+      </w:r>
+      <w:r>
+        <w:t xml:space="preserve">logarithmically as expected </w:t>
+      </w:r>
+      <w:r>
+        <w:t xml:space="preserve">because the performance is limited by the amount of sequential code it contains </w:t>
+      </w:r>
+      <w:r>
+        <w:t xml:space="preserve"> </w:t>
+      </w:r>
+    </w:p>
+    <w:p>
+      <w:pPr>
+        <w:ind w:left="720"/>
+      </w:pPr>
+      <w:r>
+        <w:t xml:space="preserve">Brief discussion </w:t>
+      </w:r>
+      <w:r>
+        <w:t xml:space="preserve">here and there </w:t>
+      </w:r>
+      <w:r>
+        <w:t>about</w:t>
+      </w:r>
+      <w:r>
+        <w:t xml:space="preserve"> the</w:t>
+      </w:r>
+      <w:r>
+        <w:t xml:space="preserve"> visual artifacts</w:t>
+      </w:r>
+      <w:r>
+        <w:t xml:space="preserve"> that were</w:t>
+      </w:r>
+      <w:r>
+        <w:t xml:space="preserve"> created for certain features</w:t>
+      </w:r>
+      <w:r>
+        <w:t xml:space="preserve">, </w:t>
+      </w:r>
+      <w:r>
+        <w:t>I would have</w:t>
+      </w:r>
+      <w:r>
+        <w:t xml:space="preserve"> liked to go into more depth about this but didn’t have enough </w:t>
+      </w:r>
+      <w:r>
+        <w:t>space</w:t>
+      </w:r>
+      <w:r>
+        <w:t xml:space="preserve"> in the report </w:t>
+      </w:r>
+    </w:p>
+    <w:p>
+      <w:r>
+        <w:t>Project</w:t>
+      </w:r>
+    </w:p>
+    <w:p>
+      <w:pPr>
+        <w:ind w:left="720"/>
+      </w:pPr>
+      <w:r>
+        <w:t xml:space="preserve">Requirements were </w:t>
+      </w:r>
+      <w:r>
+        <w:t>marked using a status of a</w:t>
+      </w:r>
+      <w:r>
+        <w:t>chieved</w:t>
+      </w:r>
+      <w:r>
+        <w:t xml:space="preserve"> or </w:t>
+      </w:r>
+      <w:r>
+        <w:t>not achieved</w:t>
+      </w:r>
+      <w:r>
+        <w:t xml:space="preserve"> which made sense </w:t>
+      </w:r>
+      <w:r>
+        <w:t xml:space="preserve">in this case </w:t>
+      </w:r>
+      <w:r>
+        <w:t>as many requirements</w:t>
+      </w:r>
+      <w:r>
+        <w:t xml:space="preserve"> defined</w:t>
+      </w:r>
+      <w:r>
+        <w:t xml:space="preserve"> </w:t>
+      </w:r>
+      <w:r>
+        <w:t xml:space="preserve">visual features </w:t>
+      </w:r>
+      <w:r>
+        <w:t>of the application, so it was enough to view output from the application</w:t>
+      </w:r>
+      <w:r>
+        <w:t xml:space="preserve"> and say</w:t>
+      </w:r>
+      <w:r>
+        <w:t>:</w:t>
+      </w:r>
+      <w:r>
+        <w:t xml:space="preserve"> yes it is there, or no it isn’t there </w:t>
+      </w:r>
+    </w:p>
+    <w:p>
+      <w:pPr>
+        <w:ind w:left="720"/>
+      </w:pPr>
+      <w:r>
+        <w:t xml:space="preserve">Goal based evaluation strategy </w:t>
+      </w:r>
+      <w:r>
+        <w:t xml:space="preserve">was used </w:t>
+      </w:r>
+      <w:r>
+        <w:t xml:space="preserve">for </w:t>
+      </w:r>
+      <w:r>
+        <w:t xml:space="preserve">evaluating </w:t>
+      </w:r>
+      <w:r>
+        <w:t>aims and objectives</w:t>
+      </w:r>
+      <w:r>
+        <w:t>, as requirements were grouped by the objective that they worked towards</w:t>
+      </w:r>
+      <w:r>
+        <w:t xml:space="preserve">, and so once all MUST and SHOULD priority requirements were </w:t>
+      </w:r>
+      <w:r>
+        <w:t xml:space="preserve">implemented the objective was also completed </w:t>
+      </w:r>
+    </w:p>
+    <w:p>
+      <w:pPr>
+        <w:ind w:left="720"/>
+      </w:pPr>
+      <w:r>
+        <w:lastRenderedPageBreak/>
+        <w:t>Finally a c</w:t>
+      </w:r>
+      <w:r>
+        <w:t xml:space="preserve">omparison with existing </w:t>
+      </w:r>
+      <w:r>
+        <w:t xml:space="preserve">pieces of </w:t>
+      </w:r>
+      <w:r>
+        <w:t>literature</w:t>
+      </w:r>
+      <w:r>
+        <w:t xml:space="preserve"> </w:t>
+      </w:r>
+      <w:r>
+        <w:t>was completed which put into perspective how this piece of work builds upon existing work</w:t>
+      </w:r>
+      <w:r>
+        <w:t xml:space="preserve">, though unfortunately </w:t>
+      </w:r>
+      <w:r>
+        <w:t xml:space="preserve">there are few real-time renderers and those that do exist weren’t too good at reporting runtime results </w:t>
+      </w:r>
+    </w:p>
+    <w:p/>
+    <w:p>
+      <w:pPr>
+        <w:rPr>
+          <w:b/>
+          <w:bCs/>
+        </w:rPr>
+      </w:pPr>
+      <w:r>
+        <w:rPr>
+          <w:b/>
+          <w:bCs/>
+        </w:rPr>
+        <w:t>Future Work</w:t>
+      </w:r>
+    </w:p>
+    <w:p>
+      <w:r>
+        <w:t>As discussed in the report</w:t>
+      </w:r>
+      <w:r>
+        <w:t xml:space="preserve">, this project is a valuable foundation for future work </w:t>
+      </w:r>
+      <w:r>
+        <w:t>and there are lots of improvements that could be made</w:t>
+      </w:r>
+    </w:p>
+    <w:p>
+      <w:r>
+        <w:t>Several steps have been taken to make it easier to complete future work, such as</w:t>
+      </w:r>
+    </w:p>
+    <w:p>
+      <w:pPr>
+        <w:ind w:left="720"/>
+      </w:pPr>
+      <w:r>
+        <w:t xml:space="preserve">Using the </w:t>
+      </w:r>
+      <w:r>
+        <w:t>GPL</w:t>
+      </w:r>
+      <w:r>
+        <w:t xml:space="preserve"> license</w:t>
+      </w:r>
+      <w:r>
+        <w:t xml:space="preserve"> </w:t>
+      </w:r>
+      <w:r>
+        <w:t xml:space="preserve">which </w:t>
+      </w:r>
+      <w:r>
+        <w:t xml:space="preserve">is open source </w:t>
+      </w:r>
+      <w:r>
+        <w:t>compliant</w:t>
+      </w:r>
+      <w:r>
+        <w:t xml:space="preserve"> </w:t>
+      </w:r>
+      <w:r>
+        <w:t xml:space="preserve">and allows modification as long as the modified code is made available and documented fully, and released under the same license </w:t>
+      </w:r>
+    </w:p>
+    <w:p>
+      <w:pPr>
+        <w:ind w:firstLine="720"/>
+      </w:pPr>
+      <w:r>
+        <w:t xml:space="preserve">GitHub repository for version control </w:t>
+      </w:r>
+      <w:r>
+        <w:t>which makes it trivial for someone else to fork the project</w:t>
+      </w:r>
+      <w:r>
+        <w:t xml:space="preserve"> to work on</w:t>
+      </w:r>
+    </w:p>
+    <w:p>
+      <w:pPr>
+        <w:ind w:firstLine="720"/>
+      </w:pPr>
+      <w:r>
+        <w:t xml:space="preserve">Image gallery </w:t>
+      </w:r>
+      <w:r>
+        <w:t xml:space="preserve">was created which contains </w:t>
+      </w:r>
+      <w:r>
+        <w:t>screenshots and videos of the application</w:t>
+      </w:r>
+      <w:r>
+        <w:t xml:space="preserve"> </w:t>
+      </w:r>
+    </w:p>
+    <w:p>
+      <w:pPr>
+        <w:ind w:left="720"/>
+      </w:pPr>
+      <w:r>
+        <w:t>Thorough developer and user documentation created using</w:t>
+      </w:r>
+      <w:r>
+        <w:t xml:space="preserve"> which uses </w:t>
+      </w:r>
+      <w:proofErr w:type="spellStart"/>
+      <w:r>
+        <w:t>Doxygen</w:t>
+      </w:r>
+      <w:proofErr w:type="spellEnd"/>
+      <w:r>
+        <w:t xml:space="preserve"> </w:t>
+      </w:r>
+      <w:r>
+        <w:t xml:space="preserve">as an automated tool to generate an interactive web page, which is </w:t>
+      </w:r>
+      <w:r>
+        <w:t xml:space="preserve">hosted using GitHub pages </w:t>
+      </w:r>
+    </w:p>
+    <w:p/>
     <w:p>
       <w:hyperlink r:id="rId4" w:history="1">
         <w:r>
           <w:rPr>
             <w:rStyle w:val="Hyperlink"/>
           </w:rPr>
-          <w:t>https://mathworld.wolfram.com/AlgebraicSurface.html</w:t>
+          <w:t>https://mathworld.wolfram.com/Algebrai</w:t>
+        </w:r>
+        <w:r>
+          <w:rPr>
+            <w:rStyle w:val="Hyperlink"/>
+          </w:rPr>
+          <w:t>c</w:t>
+        </w:r>
+        <w:r>
+          <w:rPr>
+            <w:rStyle w:val="Hyperlink"/>
+          </w:rPr>
+          <w:t>Surface.html</w:t>
         </w:r>
       </w:hyperlink>
     </w:p>
-    <w:p>
-      <w:r>
-        <w:tab/>
-      </w:r>
-    </w:p>
-    <w:p>
-      <w:pPr>
-        <w:rPr>
-          <w:b/>
-          <w:bCs/>
-        </w:rPr>
-      </w:pPr>
-      <w:r>
-        <w:rPr>
-          <w:b/>
-          <w:bCs/>
-        </w:rPr>
-        <w:t xml:space="preserve">Evaluation </w:t>
-      </w:r>
-    </w:p>
-    <w:p>
-      <w:r>
-        <w:t>Application</w:t>
-      </w:r>
-    </w:p>
-    <w:p>
-      <w:pPr>
-        <w:ind w:firstLine="720"/>
-      </w:pPr>
-      <w:r>
-        <w:t xml:space="preserve">Unit tests for code correctness </w:t>
-      </w:r>
-    </w:p>
+    <w:p/>
     <w:p>
       <w:pPr>
         <w:ind w:left="720"/>
       </w:pPr>
-      <w:r>
-        <w:t>Performance of the application was benchmarked to</w:t>
-      </w:r>
-      <w:r>
-        <w:t xml:space="preserve"> analyse the value of optimisations and visual features</w:t>
-      </w:r>
-      <w:r>
-        <w:t xml:space="preserve"> in respect to the performance cost</w:t>
-      </w:r>
-      <w:r>
-        <w:t xml:space="preserve"> </w:t>
-      </w:r>
     </w:p>
     <w:p>
       <w:pPr>
         <w:ind w:left="720"/>
       </w:pPr>
-      <w:r>
-        <w:t xml:space="preserve">The </w:t>
-      </w:r>
-      <w:r>
-        <w:t xml:space="preserve">scalability over different systems </w:t>
-      </w:r>
-      <w:r>
-        <w:t xml:space="preserve">was also analysed </w:t>
-      </w:r>
-      <w:r>
-        <w:t xml:space="preserve">which determined that the application </w:t>
-      </w:r>
-      <w:r>
-        <w:t xml:space="preserve">performance </w:t>
-      </w:r>
-      <w:r>
-        <w:t xml:space="preserve">scaled </w:t>
-      </w:r>
-      <w:r>
-        <w:t xml:space="preserve">logarithmically as expected </w:t>
-      </w:r>
-      <w:r>
-        <w:t xml:space="preserve">because the performance is limited by the amount of sequential code it contains </w:t>
-      </w:r>
-      <w:r>
-        <w:t xml:space="preserve"> </w:t>
-      </w:r>
     </w:p>
     <w:p>
       <w:pPr>
         <w:ind w:left="720"/>
       </w:pPr>
-      <w:r>
-        <w:t xml:space="preserve">Brief discussion </w:t>
-      </w:r>
-      <w:r>
-        <w:t xml:space="preserve">here and there </w:t>
-      </w:r>
-      <w:r>
-        <w:t>about</w:t>
-      </w:r>
-      <w:r>
-        <w:t xml:space="preserve"> the</w:t>
-      </w:r>
-      <w:r>
-        <w:t xml:space="preserve"> visual artifacts</w:t>
-      </w:r>
-      <w:r>
-        <w:t xml:space="preserve"> that were</w:t>
-      </w:r>
-      <w:r>
-        <w:t xml:space="preserve"> created for certain features</w:t>
-      </w:r>
-      <w:r>
-        <w:t xml:space="preserve">, </w:t>
-      </w:r>
-      <w:r>
-        <w:t>I would have</w:t>
-      </w:r>
-      <w:r>
-        <w:t xml:space="preserve"> liked to go into more depth about this but didn’t have enough </w:t>
-      </w:r>
-      <w:r>
-        <w:t>space</w:t>
-      </w:r>
-      <w:r>
-        <w:t xml:space="preserve"> in the report </w:t>
-      </w:r>
-    </w:p>
-    <w:p>
-      <w:r>
-        <w:t>Project</w:t>
-      </w:r>
-    </w:p>
-    <w:p>
-      <w:pPr>
-        <w:ind w:left="720"/>
-      </w:pPr>
-      <w:r>
-        <w:t xml:space="preserve">Requirements were </w:t>
-      </w:r>
-      <w:r>
-        <w:t>marked using a status of a</w:t>
-      </w:r>
-      <w:r>
-        <w:t>chieved</w:t>
-      </w:r>
-      <w:r>
-        <w:t xml:space="preserve"> or </w:t>
-      </w:r>
-      <w:r>
-        <w:t>not achieved</w:t>
-      </w:r>
-      <w:r>
-        <w:t xml:space="preserve"> which made sense </w:t>
-      </w:r>
-      <w:r>
-        <w:t xml:space="preserve">in this case </w:t>
-      </w:r>
-      <w:r>
-        <w:t>as many requirements</w:t>
-      </w:r>
-      <w:r>
-        <w:t xml:space="preserve"> defined</w:t>
-      </w:r>
-      <w:r>
-        <w:t xml:space="preserve"> </w:t>
-      </w:r>
-      <w:r>
-        <w:t xml:space="preserve">visual features </w:t>
-      </w:r>
-      <w:r>
-        <w:t>of the application, so it was enough to view output from the application</w:t>
-      </w:r>
-      <w:r>
-        <w:t xml:space="preserve"> and say</w:t>
-      </w:r>
-      <w:r>
-        <w:t>:</w:t>
-      </w:r>
-      <w:r>
-        <w:t xml:space="preserve"> </w:t>
-      </w:r>
-      <w:proofErr w:type="gramStart"/>
-      <w:r>
-        <w:t>yes it is</w:t>
-      </w:r>
-      <w:proofErr w:type="gramEnd"/>
-      <w:r>
-        <w:t xml:space="preserve"> there, or no it isn’t there </w:t>
-      </w:r>
-    </w:p>
-    <w:p>
-      <w:pPr>
-        <w:ind w:left="720"/>
-      </w:pPr>
-      <w:r>
-        <w:t xml:space="preserve">Goal based evaluation strategy </w:t>
-      </w:r>
-      <w:r>
-        <w:t xml:space="preserve">was used </w:t>
-      </w:r>
-      <w:r>
-        <w:t xml:space="preserve">for </w:t>
-      </w:r>
-      <w:r>
-        <w:t xml:space="preserve">evaluating </w:t>
-      </w:r>
-      <w:r>
-        <w:t>aims and objectives</w:t>
-      </w:r>
-      <w:r>
-        <w:t>, as requirements were grouped by the objective that they worked towards</w:t>
-      </w:r>
-      <w:r>
-        <w:t xml:space="preserve">, and so once all MUST and SHOULD priority requirements </w:t>
-      </w:r>
-      <w:proofErr w:type="gramStart"/>
-      <w:r>
-        <w:t>were</w:t>
-      </w:r>
-      <w:proofErr w:type="gramEnd"/>
-      <w:r>
-        <w:t xml:space="preserve"> </w:t>
-      </w:r>
-      <w:r>
-        <w:t xml:space="preserve">implemented the objective was also completed </w:t>
-      </w:r>
-    </w:p>
-    <w:p>
-      <w:pPr>
-        <w:ind w:left="720"/>
-      </w:pPr>
-      <w:proofErr w:type="gramStart"/>
-      <w:r>
-        <w:t>Finally</w:t>
-      </w:r>
-      <w:proofErr w:type="gramEnd"/>
-      <w:r>
-        <w:t xml:space="preserve"> a c</w:t>
-      </w:r>
-      <w:r>
-        <w:t xml:space="preserve">omparison with existing </w:t>
-      </w:r>
-      <w:r>
-        <w:t xml:space="preserve">pieces of </w:t>
-      </w:r>
-      <w:r>
-        <w:t>literature</w:t>
-      </w:r>
-      <w:r>
-        <w:t xml:space="preserve"> </w:t>
-      </w:r>
-      <w:r>
-        <w:t>was completed which put into perspective how this piece of work builds upon existing work</w:t>
-      </w:r>
-      <w:r>
-        <w:t xml:space="preserve">, though unfortunately </w:t>
-      </w:r>
-      <w:r>
-        <w:t xml:space="preserve">there are few real-time renderers and those that do exist weren’t too good at reporting runtime results </w:t>
-      </w:r>
-    </w:p>
-    <w:p/>
-    <w:p>
-      <w:pPr>
-        <w:rPr>
-          <w:b/>
-          <w:bCs/>
-        </w:rPr>
-      </w:pPr>
-      <w:r>
-        <w:rPr>
-          <w:b/>
-          <w:bCs/>
-        </w:rPr>
-        <w:br w:type="page"/>
-      </w:r>
-    </w:p>
-    <w:p>
-      <w:pPr>
-        <w:rPr>
-          <w:b/>
-          <w:bCs/>
-        </w:rPr>
-      </w:pPr>
-      <w:r>
-        <w:rPr>
-          <w:b/>
-          <w:bCs/>
-        </w:rPr>
-        <w:lastRenderedPageBreak/>
-        <w:t>Future Work</w:t>
-      </w:r>
-    </w:p>
-    <w:p>
-      <w:r>
-        <w:t>As discussed in the report</w:t>
-      </w:r>
-      <w:r>
-        <w:t xml:space="preserve">, this project is a valuable foundation for future work </w:t>
-      </w:r>
-      <w:r>
-        <w:t>and there are lots of improvements that could be made</w:t>
-      </w:r>
-    </w:p>
-    <w:p>
-      <w:r>
-        <w:t>Several steps have been taken to make it easier to complete future work, such as</w:t>
-      </w:r>
-    </w:p>
-    <w:p>
-      <w:pPr>
-        <w:ind w:left="720"/>
-      </w:pPr>
-      <w:r>
-        <w:t xml:space="preserve">Using the </w:t>
-      </w:r>
-      <w:r>
-        <w:t>GPL</w:t>
-      </w:r>
-      <w:r>
-        <w:t xml:space="preserve"> license</w:t>
-      </w:r>
-      <w:r>
-        <w:t xml:space="preserve"> </w:t>
-      </w:r>
-      <w:r>
-        <w:t xml:space="preserve">which </w:t>
-      </w:r>
-      <w:r>
-        <w:t xml:space="preserve">is open source </w:t>
-      </w:r>
-      <w:r>
-        <w:t>compliant</w:t>
-      </w:r>
-      <w:r>
-        <w:t xml:space="preserve"> </w:t>
-      </w:r>
-      <w:r>
-        <w:t xml:space="preserve">and allows modification </w:t>
-      </w:r>
-      <w:proofErr w:type="gramStart"/>
-      <w:r>
-        <w:t>as long as</w:t>
-      </w:r>
-      <w:proofErr w:type="gramEnd"/>
-      <w:r>
-        <w:t xml:space="preserve"> the modified code is made available and documented fully, and released under the same license </w:t>
-      </w:r>
-    </w:p>
-    <w:p>
-      <w:pPr>
-        <w:ind w:firstLine="720"/>
-      </w:pPr>
-      <w:r>
-        <w:t xml:space="preserve">GitHub repository for version control </w:t>
-      </w:r>
-      <w:r>
-        <w:t>which makes it trivial for someone else to fork the project</w:t>
-      </w:r>
-      <w:r>
-        <w:t xml:space="preserve"> to work on</w:t>
-      </w:r>
-    </w:p>
-    <w:p>
-      <w:pPr>
-        <w:ind w:firstLine="720"/>
-      </w:pPr>
-      <w:r>
-        <w:t xml:space="preserve">Image gallery </w:t>
-      </w:r>
-      <w:r>
-        <w:t xml:space="preserve">was created which contains </w:t>
-      </w:r>
-      <w:r>
-        <w:t>screenshots and videos of the application</w:t>
-      </w:r>
-      <w:r>
-        <w:t xml:space="preserve"> </w:t>
-      </w:r>
-    </w:p>
-    <w:p>
-      <w:pPr>
-        <w:ind w:left="720"/>
-      </w:pPr>
-      <w:r>
-        <w:t>Thorough developer and user documentation created using</w:t>
-      </w:r>
-      <w:r>
-        <w:t xml:space="preserve"> which uses </w:t>
-      </w:r>
-      <w:proofErr w:type="spellStart"/>
-      <w:r>
-        <w:t>Doxygen</w:t>
-      </w:r>
-      <w:proofErr w:type="spellEnd"/>
-      <w:r>
-        <w:t xml:space="preserve"> </w:t>
-      </w:r>
-      <w:r>
-        <w:t xml:space="preserve">as an automated tool to generate an interactive web page, which is </w:t>
-      </w:r>
-      <w:r>
-        <w:t xml:space="preserve">hosted using GitHub pages </w:t>
-      </w:r>
     </w:p>
     <w:sectPr>
       <w:pgSz w:w="11906" w:h="16838"/>

</xml_diff>

<commit_message>
final changes to presentation
</commit_message>
<xml_diff>
--- a/Deliverable 2/Presentation Talking Points.docx
+++ b/Deliverable 2/Presentation Talking Points.docx
@@ -136,15 +136,7 @@
         <w:t xml:space="preserve">being </w:t>
       </w:r>
       <w:r>
-        <w:t xml:space="preserve">combined using </w:t>
-      </w:r>
-      <w:proofErr w:type="spellStart"/>
-      <w:r>
-        <w:t>boolean</w:t>
-      </w:r>
-      <w:proofErr w:type="spellEnd"/>
-      <w:r>
-        <w:t xml:space="preserve"> operations</w:t>
+        <w:t>combined using boolean operations</w:t>
       </w:r>
       <w:r>
         <w:t>)</w:t>
@@ -187,6 +179,23 @@
       </w:r>
       <w:r>
         <w:t>)</w:t>
+      </w:r>
+    </w:p>
+    <w:p>
+      <w:r>
+        <w:t>Uses</w:t>
+      </w:r>
+      <w:r>
+        <w:t xml:space="preserve"> a modified version of</w:t>
+      </w:r>
+      <w:r>
+        <w:t xml:space="preserve"> ray tracing </w:t>
+      </w:r>
+      <w:r>
+        <w:t>which means that the application gets realtime lighting</w:t>
+      </w:r>
+      <w:r>
+        <w:t>, and each ray can sample its own material</w:t>
       </w:r>
     </w:p>
     <w:p/>
@@ -328,47 +337,6 @@
       </w:r>
     </w:p>
     <w:p>
-      <w:pPr>
-        <w:ind w:left="720"/>
-      </w:pPr>
-      <w:r>
-        <w:t xml:space="preserve">Brief discussion </w:t>
-      </w:r>
-      <w:r>
-        <w:t xml:space="preserve">here and there </w:t>
-      </w:r>
-      <w:r>
-        <w:t>about</w:t>
-      </w:r>
-      <w:r>
-        <w:t xml:space="preserve"> the</w:t>
-      </w:r>
-      <w:r>
-        <w:t xml:space="preserve"> visual artifacts</w:t>
-      </w:r>
-      <w:r>
-        <w:t xml:space="preserve"> that were</w:t>
-      </w:r>
-      <w:r>
-        <w:t xml:space="preserve"> created for certain features</w:t>
-      </w:r>
-      <w:r>
-        <w:t xml:space="preserve">, </w:t>
-      </w:r>
-      <w:r>
-        <w:t>I would have</w:t>
-      </w:r>
-      <w:r>
-        <w:t xml:space="preserve"> liked to go into more depth about this but didn’t have enough </w:t>
-      </w:r>
-      <w:r>
-        <w:t>space</w:t>
-      </w:r>
-      <w:r>
-        <w:t xml:space="preserve"> in the report </w:t>
-      </w:r>
-    </w:p>
-    <w:p>
       <w:r>
         <w:t>Project</w:t>
       </w:r>
@@ -505,101 +473,10 @@
       <w:r>
         <w:t xml:space="preserve">, this project is a valuable foundation for future work </w:t>
       </w:r>
-      <w:r>
-        <w:t>and there are lots of improvements that could be made</w:t>
-      </w:r>
-    </w:p>
-    <w:p>
-      <w:r>
-        <w:t>Several steps have been taken to make it easier to complete future work, such as</w:t>
-      </w:r>
-    </w:p>
-    <w:p>
-      <w:pPr>
-        <w:ind w:left="720"/>
-      </w:pPr>
-      <w:r>
-        <w:t xml:space="preserve">Using the </w:t>
-      </w:r>
-      <w:r>
-        <w:t>GPL</w:t>
-      </w:r>
-      <w:r>
-        <w:t xml:space="preserve"> license</w:t>
-      </w:r>
-      <w:r>
-        <w:t xml:space="preserve"> </w:t>
-      </w:r>
-      <w:r>
-        <w:t xml:space="preserve">which </w:t>
-      </w:r>
-      <w:r>
-        <w:t xml:space="preserve">is open source </w:t>
-      </w:r>
-      <w:r>
-        <w:t>compliant</w:t>
-      </w:r>
-      <w:r>
-        <w:t xml:space="preserve"> </w:t>
-      </w:r>
-      <w:r>
-        <w:t xml:space="preserve">and allows modification as long as the modified code is made available and documented fully, and released under the same license </w:t>
-      </w:r>
-    </w:p>
-    <w:p>
-      <w:pPr>
-        <w:ind w:firstLine="720"/>
-      </w:pPr>
-      <w:r>
-        <w:t xml:space="preserve">GitHub repository for version control </w:t>
-      </w:r>
-      <w:r>
-        <w:t>which makes it trivial for someone else to fork the project</w:t>
-      </w:r>
-      <w:r>
-        <w:t xml:space="preserve"> to work on</w:t>
-      </w:r>
-    </w:p>
-    <w:p>
-      <w:pPr>
-        <w:ind w:firstLine="720"/>
-      </w:pPr>
-      <w:r>
-        <w:t xml:space="preserve">Image gallery </w:t>
-      </w:r>
-      <w:r>
-        <w:t xml:space="preserve">was created which contains </w:t>
-      </w:r>
-      <w:r>
-        <w:t>screenshots and videos of the application</w:t>
-      </w:r>
-      <w:r>
-        <w:t xml:space="preserve"> </w:t>
-      </w:r>
-    </w:p>
-    <w:p>
-      <w:pPr>
-        <w:ind w:left="720"/>
-      </w:pPr>
-      <w:r>
-        <w:t>Thorough developer and user documentation created using</w:t>
-      </w:r>
-      <w:r>
-        <w:t xml:space="preserve"> which uses </w:t>
-      </w:r>
-      <w:proofErr w:type="spellStart"/>
-      <w:r>
-        <w:t>Doxygen</w:t>
-      </w:r>
-      <w:proofErr w:type="spellEnd"/>
-      <w:r>
-        <w:t xml:space="preserve"> </w:t>
-      </w:r>
-      <w:r>
-        <w:t xml:space="preserve">as an automated tool to generate an interactive web page, which is </w:t>
-      </w:r>
-      <w:r>
-        <w:t xml:space="preserve">hosted using GitHub pages </w:t>
+    </w:p>
+    <w:p>
+      <w:r>
+        <w:t>The use of license, github, image and documentation makes it very easy for someone to expand upon this work</w:t>
       </w:r>
     </w:p>
     <w:p/>
@@ -609,19 +486,7 @@
           <w:rPr>
             <w:rStyle w:val="Hyperlink"/>
           </w:rPr>
-          <w:t>https://mathworld.wolfram.com/Algebrai</w:t>
-        </w:r>
-        <w:r>
-          <w:rPr>
-            <w:rStyle w:val="Hyperlink"/>
-          </w:rPr>
-          <w:t>c</w:t>
-        </w:r>
-        <w:r>
-          <w:rPr>
-            <w:rStyle w:val="Hyperlink"/>
-          </w:rPr>
-          <w:t>Surface.html</w:t>
+          <w:t>https://mathworld.wolfram.com/AlgebraicSurface.html</w:t>
         </w:r>
       </w:hyperlink>
     </w:p>

</xml_diff>